<commit_message>
Avançat el procés de redacció de la memòria. Modificacions diverses en el projecte de Unity.
</commit_message>
<xml_diff>
--- a/Material/Documents/Memoria.docx
+++ b/Material/Documents/Memoria.docx
@@ -185,7 +185,15 @@
           <w:sz w:val="104"/>
           <w:szCs w:val="104"/>
         </w:rPr>
-        <w:t>PRÁCTICA FINAL</w:t>
+        <w:t>PROJECTE</w:t>
+      </w:r>
+      <w:r>
+        <w:rPr>
+          <w:rFonts w:ascii="Helvetica Neue" w:hAnsi="Helvetica Neue"/>
+          <w:sz w:val="104"/>
+          <w:szCs w:val="104"/>
+        </w:rPr>
+        <w:t xml:space="preserve"> FINAL</w:t>
       </w:r>
     </w:p>
     <w:p>
@@ -348,15 +356,7 @@
         <w:rPr>
           <w:sz w:val="32"/>
         </w:rPr>
-        <w:t>jesu</w:t>
-      </w:r>
-      <w:bookmarkStart w:id="0" w:name="_GoBack"/>
-      <w:bookmarkEnd w:id="0"/>
-      <w:r>
-        <w:rPr>
-          <w:sz w:val="32"/>
-        </w:rPr>
-        <w:t>s.rada.2015</w:t>
+        <w:t>jesus.rada.2015</w:t>
       </w:r>
     </w:p>
     <w:p>
@@ -385,7 +385,7 @@
         <w:rPr>
           <w:sz w:val="32"/>
         </w:rPr>
-        <w:t>&lt;login&gt;</w:t>
+        <w:t>joan.fito.2015</w:t>
       </w:r>
     </w:p>
     <w:p>
@@ -904,7 +904,7 @@
                 <w:noProof/>
                 <w:webHidden/>
               </w:rPr>
-              <w:t>4</w:t>
+              <w:t>5</w:t>
             </w:r>
             <w:r>
               <w:rPr>
@@ -976,7 +976,7 @@
                 <w:noProof/>
                 <w:webHidden/>
               </w:rPr>
-              <w:t>4</w:t>
+              <w:t>5</w:t>
             </w:r>
             <w:r>
               <w:rPr>
@@ -1120,7 +1120,7 @@
                 <w:noProof/>
                 <w:webHidden/>
               </w:rPr>
-              <w:t>5</w:t>
+              <w:t>6</w:t>
             </w:r>
             <w:r>
               <w:rPr>
@@ -1192,7 +1192,7 @@
                 <w:noProof/>
                 <w:webHidden/>
               </w:rPr>
-              <w:t>5</w:t>
+              <w:t>6</w:t>
             </w:r>
             <w:r>
               <w:rPr>
@@ -1236,52 +1236,52 @@
         <w:pStyle w:val="Ttulo1"/>
         <w:jc w:val="both"/>
       </w:pPr>
-      <w:bookmarkStart w:id="1" w:name="_Toc487796979"/>
+      <w:bookmarkStart w:id="0" w:name="_Toc487796979"/>
       <w:r>
         <w:t>1. Introducció</w:t>
       </w:r>
+      <w:bookmarkEnd w:id="0"/>
+    </w:p>
+    <w:p>
+      <w:pPr>
+        <w:jc w:val="both"/>
+      </w:pPr>
+    </w:p>
+    <w:p>
+      <w:pPr>
+        <w:jc w:val="both"/>
+      </w:pPr>
+      <w:r>
+        <w:t xml:space="preserve">L’objectiu de la pràctica és el de crear un joc de plataformes per a </w:t>
+      </w:r>
+      <w:r>
+        <w:t>escriptori</w:t>
+      </w:r>
+      <w:r>
+        <w:t>. Per al seu disseny, s’</w:t>
+      </w:r>
+      <w:r>
+        <w:t xml:space="preserve">ha emprat el motor </w:t>
+      </w:r>
+      <w:r>
+        <w:t>Unity, amb codi desenvolupat en C#.</w:t>
+      </w:r>
+    </w:p>
+    <w:p>
+      <w:pPr>
+        <w:jc w:val="both"/>
+      </w:pPr>
+    </w:p>
+    <w:p>
+      <w:pPr>
+        <w:pStyle w:val="Ttulo1"/>
+        <w:jc w:val="both"/>
+      </w:pPr>
+      <w:bookmarkStart w:id="1" w:name="_Toc487796980"/>
+      <w:r>
+        <w:t>2. Requeriments</w:t>
+      </w:r>
       <w:bookmarkEnd w:id="1"/>
-    </w:p>
-    <w:p>
-      <w:pPr>
-        <w:jc w:val="both"/>
-      </w:pPr>
-    </w:p>
-    <w:p>
-      <w:pPr>
-        <w:jc w:val="both"/>
-      </w:pPr>
-      <w:r>
-        <w:t xml:space="preserve">L’objectiu de la pràctica és el de crear un joc de plataformes per a </w:t>
-      </w:r>
-      <w:r>
-        <w:t>escriptori</w:t>
-      </w:r>
-      <w:r>
-        <w:t>. Per al seu disseny, s’</w:t>
-      </w:r>
-      <w:r>
-        <w:t xml:space="preserve">ha emprat el motor </w:t>
-      </w:r>
-      <w:r>
-        <w:t>Unity, amb codi desenvolupat en C#.</w:t>
-      </w:r>
-    </w:p>
-    <w:p>
-      <w:pPr>
-        <w:jc w:val="both"/>
-      </w:pPr>
-    </w:p>
-    <w:p>
-      <w:pPr>
-        <w:pStyle w:val="Ttulo1"/>
-        <w:jc w:val="both"/>
-      </w:pPr>
-      <w:bookmarkStart w:id="2" w:name="_Toc487796980"/>
-      <w:r>
-        <w:t>2. Requeriments</w:t>
-      </w:r>
-      <w:bookmarkEnd w:id="2"/>
     </w:p>
     <w:p>
       <w:pPr>
@@ -3425,40 +3425,173 @@
         <w:pStyle w:val="Ttulo1"/>
         <w:jc w:val="both"/>
       </w:pPr>
-      <w:bookmarkStart w:id="3" w:name="_Toc487796981"/>
+      <w:bookmarkStart w:id="2" w:name="_Toc487796981"/>
       <w:r>
         <w:t>3. Anàlisi i disseny</w:t>
       </w:r>
+      <w:bookmarkEnd w:id="2"/>
+    </w:p>
+    <w:p>
+      <w:pPr>
+        <w:jc w:val="both"/>
+      </w:pPr>
+    </w:p>
+    <w:p>
+      <w:pPr>
+        <w:jc w:val="both"/>
+      </w:pPr>
+      <w:r>
+        <w:t>Per tal de dur a terme aquest projecte, hem plantejat un joc de plataformes bàsic: nivells amb escenaris tancats, enemics aleatoris, i un personatge controlat per comandes de teclats.</w:t>
+      </w:r>
+    </w:p>
+    <w:p>
+      <w:pPr>
+        <w:jc w:val="both"/>
+      </w:pPr>
+    </w:p>
+    <w:p>
+      <w:pPr>
+        <w:jc w:val="both"/>
+      </w:pPr>
+      <w:r>
+        <w:t xml:space="preserve">Per al seu </w:t>
+      </w:r>
+      <w:r>
+        <w:t>plantejament</w:t>
+      </w:r>
+      <w:r>
+        <w:t>, no hem dut a terme cap mena d’anàlisi especial</w:t>
+      </w:r>
+      <w:r>
+        <w:t xml:space="preserve">, doncs </w:t>
+      </w:r>
+      <w:r>
+        <w:t>no ens havíem plantejat resoldre un problema concret, però si mirar d’aprendre i posar en pràctica una cosa tan simple com és la de dissenyar un joc</w:t>
+      </w:r>
+      <w:r>
+        <w:t>, amb la dificultat afegida de fer-ho</w:t>
+      </w:r>
+      <w:r>
+        <w:t xml:space="preserve"> amb unes eines desconegudes. No obstant, si que teníem clar, en línies generals, l’esquema que seguiria.</w:t>
+      </w:r>
+    </w:p>
+    <w:p>
+      <w:pPr>
+        <w:jc w:val="both"/>
+      </w:pPr>
+    </w:p>
+    <w:p>
+      <w:pPr>
+        <w:jc w:val="both"/>
+      </w:pPr>
+      <w:r>
+        <w:t>Per a la seva resolució, podem distingir</w:t>
+      </w:r>
+      <w:r>
+        <w:t>, fonamentalment,</w:t>
+      </w:r>
+      <w:r>
+        <w:t xml:space="preserve"> 3 elements:</w:t>
+      </w:r>
+    </w:p>
+    <w:p>
+      <w:pPr>
+        <w:jc w:val="both"/>
+      </w:pPr>
+    </w:p>
+    <w:p>
+      <w:pPr>
+        <w:pStyle w:val="Prrafodelista"/>
+        <w:numPr>
+          <w:ilvl w:val="0"/>
+          <w:numId w:val="5"/>
+        </w:numPr>
+        <w:jc w:val="both"/>
+        <w:rPr>
+          <w:b/>
+        </w:rPr>
+      </w:pPr>
+      <w:r>
+        <w:rPr>
+          <w:b/>
+        </w:rPr>
+        <w:t>Escenaris:</w:t>
+      </w:r>
+      <w:r>
+        <w:t xml:space="preserve"> menús i nivells. </w:t>
+      </w:r>
+      <w:r>
+        <w:t>Bàsicament, les diferents pantalles de les que consta el joc.</w:t>
+      </w:r>
+    </w:p>
+    <w:p>
+      <w:pPr>
+        <w:pStyle w:val="Prrafodelista"/>
+        <w:numPr>
+          <w:ilvl w:val="0"/>
+          <w:numId w:val="5"/>
+        </w:numPr>
+        <w:jc w:val="both"/>
+        <w:rPr>
+          <w:b/>
+        </w:rPr>
+      </w:pPr>
+      <w:r>
+        <w:rPr>
+          <w:b/>
+        </w:rPr>
+        <w:t>Elements</w:t>
+      </w:r>
+      <w:r>
+        <w:rPr>
+          <w:b/>
+        </w:rPr>
+        <w:t>:</w:t>
+      </w:r>
+      <w:r>
+        <w:t xml:space="preserve"> personatges, armes, ambient, etc. Principalment, es tracten d’elements grà</w:t>
+      </w:r>
+      <w:r>
+        <w:t>fics, però, algunes d’elles, incorporen físiques (dissenyades amb Unity).</w:t>
+      </w:r>
+    </w:p>
+    <w:p>
+      <w:pPr>
+        <w:pStyle w:val="Prrafodelista"/>
+        <w:numPr>
+          <w:ilvl w:val="0"/>
+          <w:numId w:val="5"/>
+        </w:numPr>
+        <w:jc w:val="both"/>
+        <w:rPr>
+          <w:b/>
+        </w:rPr>
+      </w:pPr>
+      <w:r>
+        <w:rPr>
+          <w:b/>
+        </w:rPr>
+        <w:t>Scripts:</w:t>
+      </w:r>
+      <w:r>
+        <w:t xml:space="preserve"> fitxers de codi dels diversos escenaris i elements del joc. Necessaris per tal que el joc funcioni com nosaltres desitgem.</w:t>
+      </w:r>
+    </w:p>
+    <w:p>
+      <w:pPr>
+        <w:jc w:val="both"/>
+      </w:pPr>
+    </w:p>
+    <w:p>
+      <w:pPr>
+        <w:pStyle w:val="Ttulo1"/>
+        <w:jc w:val="both"/>
+      </w:pPr>
+      <w:bookmarkStart w:id="3" w:name="_Toc487796982"/>
+      <w:r>
+        <w:t>4. Implementació</w:t>
+      </w:r>
       <w:bookmarkEnd w:id="3"/>
-    </w:p>
-    <w:p>
-      <w:pPr>
-        <w:jc w:val="both"/>
-      </w:pPr>
-    </w:p>
-    <w:p>
-      <w:pPr>
-        <w:jc w:val="both"/>
-      </w:pPr>
-      <w:r>
-        <w:t>Pendent de redacció.</w:t>
-      </w:r>
-    </w:p>
-    <w:p>
-      <w:pPr>
-        <w:jc w:val="both"/>
-      </w:pPr>
-    </w:p>
-    <w:p>
-      <w:pPr>
-        <w:pStyle w:val="Ttulo1"/>
-        <w:jc w:val="both"/>
-      </w:pPr>
-      <w:bookmarkStart w:id="4" w:name="_Toc487796982"/>
-      <w:r>
-        <w:t>4. Implementació</w:t>
-      </w:r>
-      <w:bookmarkEnd w:id="4"/>
     </w:p>
     <w:p>
       <w:pPr>
@@ -3564,10 +3697,88 @@
         <w:pStyle w:val="Ttulo1"/>
         <w:jc w:val="both"/>
       </w:pPr>
-      <w:bookmarkStart w:id="5" w:name="_Toc487796983"/>
+      <w:bookmarkStart w:id="4" w:name="_Toc487796983"/>
       <w:r>
         <w:t>5. Testing</w:t>
       </w:r>
+      <w:bookmarkEnd w:id="4"/>
+    </w:p>
+    <w:p>
+      <w:pPr>
+        <w:jc w:val="both"/>
+      </w:pPr>
+    </w:p>
+    <w:p>
+      <w:pPr>
+        <w:jc w:val="both"/>
+      </w:pPr>
+      <w:r>
+        <w:t>Per comprovar el correcte funcionament del material generat, hem</w:t>
+      </w:r>
+      <w:r>
+        <w:t xml:space="preserve"> anat </w:t>
+      </w:r>
+      <w:r>
+        <w:t>provant</w:t>
+      </w:r>
+      <w:r>
+        <w:t xml:space="preserve"> que els escenaris desenvolupats funcionessin de la manera que esperàvem, a mesura que anà</w:t>
+      </w:r>
+      <w:r>
+        <w:t>vem dissenyant-los.</w:t>
+      </w:r>
+    </w:p>
+    <w:p>
+      <w:pPr>
+        <w:jc w:val="both"/>
+      </w:pPr>
+    </w:p>
+    <w:p>
+      <w:pPr>
+        <w:jc w:val="both"/>
+      </w:pPr>
+      <w:r>
+        <w:t xml:space="preserve">Pel que fa als menús, la comprovació no era gaire costosa, doncs es tracten de pantalles que funcionen (dintre d’uns </w:t>
+      </w:r>
+      <w:r>
+        <w:t>certs límits</w:t>
+      </w:r>
+      <w:r>
+        <w:t>) de manera independent, i era fà</w:t>
+      </w:r>
+      <w:r>
+        <w:t xml:space="preserve">cil veure els possibles errors. Pel que fa als scripts de joc, però, en ser de caràcter universal (és a dir, s’utilitzen al llarg dels diferents nivells), era més costós, doncs </w:t>
+      </w:r>
+      <w:r>
+        <w:t xml:space="preserve">són </w:t>
+      </w:r>
+      <w:r>
+        <w:t xml:space="preserve">més complexos, </w:t>
+      </w:r>
+      <w:r>
+        <w:t xml:space="preserve">i </w:t>
+      </w:r>
+      <w:r>
+        <w:t>requerien de diferents retocs a mesura que anàvem plantejant</w:t>
+      </w:r>
+      <w:r>
+        <w:t xml:space="preserve"> la resta d’elements.</w:t>
+      </w:r>
+    </w:p>
+    <w:p>
+      <w:pPr>
+        <w:jc w:val="both"/>
+      </w:pPr>
+    </w:p>
+    <w:p>
+      <w:pPr>
+        <w:pStyle w:val="Ttulo1"/>
+        <w:jc w:val="both"/>
+      </w:pPr>
+      <w:bookmarkStart w:id="5" w:name="_Toc487796984"/>
+      <w:r>
+        <w:t>6. Resultats</w:t>
+      </w:r>
       <w:bookmarkEnd w:id="5"/>
     </w:p>
     <w:p>
@@ -3580,89 +3791,10 @@
         <w:jc w:val="both"/>
       </w:pPr>
       <w:r>
-        <w:t>Per comprovar el correcte funcionament del material generat, hem</w:t>
-      </w:r>
-      <w:r>
-        <w:t xml:space="preserve"> anat </w:t>
-      </w:r>
-      <w:r>
-        <w:t>provant</w:t>
-      </w:r>
-      <w:r>
-        <w:t xml:space="preserve"> que els escenaris desenvolupats funcionessin de la manera que esperàvem, a mesura que anà</w:t>
-      </w:r>
-      <w:r>
-        <w:t>vem dissenyant-los.</w:t>
-      </w:r>
-    </w:p>
-    <w:p>
-      <w:pPr>
-        <w:jc w:val="both"/>
-      </w:pPr>
-    </w:p>
-    <w:p>
-      <w:pPr>
-        <w:jc w:val="both"/>
-      </w:pPr>
-      <w:r>
-        <w:t xml:space="preserve">Pel que fa als menús, la comprovació no era gaire costosa, doncs es tracten de pantalles que funcionen (dintre d’uns </w:t>
-      </w:r>
-      <w:r>
-        <w:t>certs límits</w:t>
-      </w:r>
-      <w:r>
-        <w:t>) de manera independent, i era fà</w:t>
-      </w:r>
-      <w:r>
-        <w:t xml:space="preserve">cil veure els possibles errors. Pel que fa als scripts de joc, però, en ser de caràcter universal (és a dir, s’utilitzen al llarg dels diferents nivells), era més costós, doncs </w:t>
-      </w:r>
-      <w:r>
-        <w:t xml:space="preserve">són </w:t>
-      </w:r>
-      <w:r>
-        <w:t xml:space="preserve">més complexos, </w:t>
-      </w:r>
-      <w:r>
-        <w:t xml:space="preserve">i </w:t>
-      </w:r>
-      <w:r>
-        <w:t>requerien de diferents retocs a mesura que anàvem plantejant</w:t>
-      </w:r>
-      <w:r>
-        <w:t xml:space="preserve"> la resta d’elements.</w:t>
-      </w:r>
-    </w:p>
-    <w:p>
-      <w:pPr>
-        <w:jc w:val="both"/>
-      </w:pPr>
-    </w:p>
-    <w:p>
-      <w:pPr>
-        <w:pStyle w:val="Ttulo1"/>
-        <w:jc w:val="both"/>
-      </w:pPr>
-      <w:bookmarkStart w:id="6" w:name="_Toc487796984"/>
-      <w:r>
-        <w:t>6. Resultats</w:t>
-      </w:r>
+        <w:t>Pendent de redacció.</w:t>
+      </w:r>
+      <w:bookmarkStart w:id="6" w:name="_GoBack"/>
       <w:bookmarkEnd w:id="6"/>
-    </w:p>
-    <w:p>
-      <w:pPr>
-        <w:jc w:val="both"/>
-      </w:pPr>
-    </w:p>
-    <w:p>
-      <w:pPr>
-        <w:jc w:val="both"/>
-      </w:pPr>
-      <w:r>
-        <w:t>Pendent de redacció.</w:t>
-      </w:r>
-      <w:r>
-        <w:t xml:space="preserve"> A afegir captures del joc.</w:t>
-      </w:r>
     </w:p>
     <w:p>
       <w:pPr>
@@ -3773,7 +3905,7 @@
               <w:jc w:val="center"/>
             </w:pPr>
             <w:r>
-              <w:t>X</w:t>
+              <w:t>30</w:t>
             </w:r>
           </w:p>
         </w:tc>
@@ -3801,7 +3933,10 @@
               <w:jc w:val="center"/>
             </w:pPr>
             <w:r>
-              <w:t>Y</w:t>
+              <w:t>2</w:t>
+            </w:r>
+            <w:r>
+              <w:t>2</w:t>
             </w:r>
           </w:p>
         </w:tc>
@@ -3829,7 +3964,7 @@
               <w:jc w:val="center"/>
             </w:pPr>
             <w:r>
-              <w:t>Z</w:t>
+              <w:t>3</w:t>
             </w:r>
           </w:p>
         </w:tc>
@@ -3842,10 +3977,26 @@
     </w:p>
     <w:p>
       <w:pPr>
-        <w:jc w:val="both"/>
-      </w:pPr>
-      <w:r>
-        <w:t>[Inserir gràfic d’Excel]</w:t>
+        <w:jc w:val="center"/>
+      </w:pPr>
+      <w:r>
+        <w:rPr>
+          <w:noProof/>
+          <w:lang w:val="es-ES_tradnl" w:eastAsia="es-ES_tradnl"/>
+        </w:rPr>
+        <w:drawing>
+          <wp:inline distT="0" distB="0" distL="0" distR="0" wp14:anchorId="4613E7FE" wp14:editId="397D106A">
+            <wp:extent cx="5396230" cy="3147695"/>
+            <wp:effectExtent l="0" t="0" r="13970" b="1905"/>
+            <wp:docPr id="3" name="Gráfico 3"/>
+            <wp:cNvGraphicFramePr/>
+            <a:graphic xmlns:a="http://schemas.openxmlformats.org/drawingml/2006/main">
+              <a:graphicData uri="http://schemas.openxmlformats.org/drawingml/2006/chart">
+                <c:chart xmlns:c="http://schemas.openxmlformats.org/drawingml/2006/chart" xmlns:r="http://schemas.openxmlformats.org/officeDocument/2006/relationships" r:id="rId10"/>
+              </a:graphicData>
+            </a:graphic>
+          </wp:inline>
+        </w:drawing>
       </w:r>
     </w:p>
     <w:p>
@@ -4117,13 +4268,726 @@
         <w:jc w:val="both"/>
       </w:pPr>
       <w:r>
-        <w:t>Pendent de redacció.</w:t>
-      </w:r>
+        <w:t>Microsoft Virtual Academy.</w:t>
+      </w:r>
+      <w:r>
+        <w:t xml:space="preserve"> </w:t>
+      </w:r>
+      <w:r>
+        <w:rPr>
+          <w:i/>
+        </w:rPr>
+        <w:t>Programming in C# Jump Start</w:t>
+      </w:r>
+      <w:r>
+        <w:t xml:space="preserve"> </w:t>
+      </w:r>
+      <w:r>
+        <w:t xml:space="preserve">[en línia]. </w:t>
+      </w:r>
+      <w:r>
+        <w:t>[</w:t>
+      </w:r>
+      <w:r>
+        <w:t xml:space="preserve">Data de consulta: </w:t>
+      </w:r>
+      <w:r>
+        <w:t>Desembre de 2016]</w:t>
+      </w:r>
+      <w:r>
+        <w:t xml:space="preserve"> Disponible a: </w:t>
+      </w:r>
+      <w:hyperlink r:id="rId11" w:history="1">
+        <w:r>
+          <w:rPr>
+            <w:rStyle w:val="Hipervnculo"/>
+          </w:rPr>
+          <w:t>https://mva.microsoft.com/en-us/training-courses/programming-in-c-jump-start-14254</w:t>
+        </w:r>
+      </w:hyperlink>
+    </w:p>
+    <w:p>
+      <w:pPr>
+        <w:jc w:val="both"/>
+      </w:pPr>
+    </w:p>
+    <w:p>
+      <w:pPr>
+        <w:jc w:val="both"/>
+      </w:pPr>
+      <w:r>
+        <w:t xml:space="preserve">Unity. </w:t>
+      </w:r>
+      <w:r>
+        <w:rPr>
+          <w:i/>
+        </w:rPr>
+        <w:t>Unity - Learn - Live Training</w:t>
+      </w:r>
+      <w:r>
+        <w:t xml:space="preserve"> </w:t>
+      </w:r>
+      <w:r>
+        <w:t xml:space="preserve">[en línia]. </w:t>
+      </w:r>
+      <w:r>
+        <w:t>[</w:t>
+      </w:r>
+      <w:r>
+        <w:t xml:space="preserve">Data de consulta: </w:t>
+      </w:r>
+      <w:r>
+        <w:t>Desembre de 2016]</w:t>
+      </w:r>
+      <w:r>
+        <w:t xml:space="preserve"> Disponible a: </w:t>
+      </w:r>
+      <w:hyperlink r:id="rId12" w:history="1">
+        <w:r>
+          <w:rPr>
+            <w:rStyle w:val="Hipervnculo"/>
+          </w:rPr>
+          <w:t>https://unity3d.com/learn/live-training</w:t>
+        </w:r>
+      </w:hyperlink>
+    </w:p>
+    <w:p>
+      <w:pPr>
+        <w:jc w:val="both"/>
+      </w:pPr>
+    </w:p>
+    <w:p>
+      <w:pPr>
+        <w:jc w:val="both"/>
+      </w:pPr>
+      <w:r>
+        <w:t xml:space="preserve">Unity. </w:t>
+      </w:r>
+      <w:r>
+        <w:rPr>
+          <w:i/>
+        </w:rPr>
+        <w:t>Creating Items and Testing</w:t>
+      </w:r>
+      <w:r>
+        <w:t xml:space="preserve"> [en línia].</w:t>
+      </w:r>
+      <w:r>
+        <w:t xml:space="preserve"> [</w:t>
+      </w:r>
+      <w:r>
+        <w:t xml:space="preserve">Data de consulta: </w:t>
+      </w:r>
+      <w:r>
+        <w:t>Desembre de 2016]</w:t>
+      </w:r>
+      <w:r>
+        <w:t xml:space="preserve"> Disponible a: </w:t>
+      </w:r>
+      <w:hyperlink r:id="rId13" w:history="1">
+        <w:r>
+          <w:rPr>
+            <w:rStyle w:val="Hipervnculo"/>
+          </w:rPr>
+          <w:t>https://unity3d.com/learn/tutorials/topics/user-interface-ui/creating-items-and-testing?playlist=17111</w:t>
+        </w:r>
+      </w:hyperlink>
+    </w:p>
+    <w:p>
+      <w:pPr>
+        <w:jc w:val="both"/>
+      </w:pPr>
+    </w:p>
+    <w:p>
+      <w:pPr>
+        <w:jc w:val="both"/>
+      </w:pPr>
+      <w:r>
+        <w:t xml:space="preserve">Unity. </w:t>
+      </w:r>
+      <w:r>
+        <w:rPr>
+          <w:i/>
+        </w:rPr>
+        <w:t>Panes, panels and windows</w:t>
+      </w:r>
+      <w:r>
+        <w:t xml:space="preserve"> </w:t>
+      </w:r>
+      <w:r>
+        <w:t xml:space="preserve">[en línia]. </w:t>
+      </w:r>
+      <w:r>
+        <w:t>[</w:t>
+      </w:r>
+      <w:r>
+        <w:t xml:space="preserve">Data de consulta: </w:t>
+      </w:r>
+      <w:r>
+        <w:t>Desembre de 2016]</w:t>
+      </w:r>
+      <w:r>
+        <w:t xml:space="preserve"> Disponible a: </w:t>
+      </w:r>
+      <w:hyperlink r:id="rId14" w:history="1">
+        <w:r>
+          <w:rPr>
+            <w:rStyle w:val="Hipervnculo"/>
+          </w:rPr>
+          <w:t>https://unity3d.com/learn/tutorials/modules/intermediate/live-training-archive/panels-panes-windows?playlist=17111</w:t>
+        </w:r>
+      </w:hyperlink>
+    </w:p>
+    <w:p>
+      <w:pPr>
+        <w:jc w:val="both"/>
+      </w:pPr>
+    </w:p>
+    <w:p>
+      <w:pPr>
+        <w:jc w:val="both"/>
+      </w:pPr>
+      <w:r>
+        <w:t xml:space="preserve">Unity. </w:t>
+      </w:r>
+      <w:r>
+        <w:rPr>
+          <w:i/>
+        </w:rPr>
+        <w:t>Introduction and setting-up the project</w:t>
+      </w:r>
+      <w:r>
+        <w:t xml:space="preserve"> [en línia].</w:t>
+      </w:r>
+      <w:r>
+        <w:t xml:space="preserve"> [</w:t>
+      </w:r>
+      <w:r>
+        <w:t xml:space="preserve">Data de consulta: </w:t>
+      </w:r>
+      <w:r>
+        <w:t>Desembre de 2016]</w:t>
+      </w:r>
+      <w:r>
+        <w:t xml:space="preserve"> Disponible a: </w:t>
+      </w:r>
+      <w:hyperlink r:id="rId15" w:history="1">
+        <w:r>
+          <w:rPr>
+            <w:rStyle w:val="Hipervnculo"/>
+          </w:rPr>
+          <w:t>https://unity3d.com/learn/tutorials/tic-tac-toe/introduction-and-setting-project?playlist=17111</w:t>
+        </w:r>
+      </w:hyperlink>
+    </w:p>
+    <w:p>
+      <w:pPr>
+        <w:jc w:val="both"/>
+      </w:pPr>
+    </w:p>
+    <w:p>
+      <w:pPr>
+        <w:jc w:val="both"/>
+      </w:pPr>
+      <w:r>
+        <w:t>Unity.</w:t>
+      </w:r>
+      <w:r>
+        <w:t xml:space="preserve"> </w:t>
+      </w:r>
+      <w:r>
+        <w:rPr>
+          <w:i/>
+        </w:rPr>
+        <w:t>Controlling the game</w:t>
+      </w:r>
+      <w:r>
+        <w:t xml:space="preserve"> [en línia].</w:t>
+      </w:r>
+      <w:r>
+        <w:t xml:space="preserve"> [</w:t>
+      </w:r>
+      <w:r>
+        <w:t xml:space="preserve">Data de consulta: </w:t>
+      </w:r>
+      <w:r>
+        <w:t>Desembre de 2016]</w:t>
+      </w:r>
+      <w:r>
+        <w:t xml:space="preserve"> Disponible a: </w:t>
+      </w:r>
+      <w:hyperlink r:id="rId16" w:history="1">
+        <w:r>
+          <w:rPr>
+            <w:rStyle w:val="Hipervnculo"/>
+          </w:rPr>
+          <w:t>https://unity3d.com/learn/tutorials/tic-tac-toe/game-control?playlist=17111</w:t>
+        </w:r>
+      </w:hyperlink>
+    </w:p>
+    <w:p>
+      <w:pPr>
+        <w:jc w:val="both"/>
+      </w:pPr>
+    </w:p>
+    <w:p>
+      <w:pPr>
+        <w:jc w:val="both"/>
+      </w:pPr>
+      <w:r>
+        <w:t xml:space="preserve">Unity. </w:t>
+      </w:r>
+      <w:r>
+        <w:rPr>
+          <w:i/>
+        </w:rPr>
+        <w:t>2D Game Controller</w:t>
+      </w:r>
+      <w:r>
+        <w:t xml:space="preserve"> [en línia].</w:t>
+      </w:r>
+      <w:r>
+        <w:t xml:space="preserve"> [</w:t>
+      </w:r>
+      <w:r>
+        <w:t xml:space="preserve">Data de consulta: </w:t>
+      </w:r>
+      <w:r>
+        <w:t>Desembre de 2016]</w:t>
+      </w:r>
+      <w:r>
+        <w:t xml:space="preserve"> Disponible a: </w:t>
+      </w:r>
+      <w:hyperlink r:id="rId17" w:history="1">
+        <w:r>
+          <w:rPr>
+            <w:rStyle w:val="Hipervnculo"/>
+          </w:rPr>
+          <w:t>https://unity3d.com/learn/tutorials/s/2d-game-creation</w:t>
+        </w:r>
+      </w:hyperlink>
+    </w:p>
+    <w:p>
+      <w:pPr>
+        <w:jc w:val="both"/>
+      </w:pPr>
+    </w:p>
+    <w:p>
+      <w:pPr>
+        <w:jc w:val="both"/>
+      </w:pPr>
+      <w:r>
+        <w:rPr>
+          <w:i/>
+        </w:rPr>
+        <w:t>Live Training 5th September 2016 - Creating a Main Menu</w:t>
+      </w:r>
+      <w:r>
+        <w:t xml:space="preserve"> [en línia].</w:t>
+      </w:r>
+      <w:r>
+        <w:t xml:space="preserve"> [</w:t>
+      </w:r>
+      <w:r>
+        <w:t xml:space="preserve">Data de consulta: </w:t>
+      </w:r>
+      <w:r>
+        <w:t>Gener de 2017]</w:t>
+      </w:r>
+      <w:r>
+        <w:t xml:space="preserve"> Disponible a: </w:t>
+      </w:r>
+      <w:hyperlink r:id="rId18" w:history="1">
+        <w:r>
+          <w:rPr>
+            <w:rStyle w:val="Hipervnculo"/>
+          </w:rPr>
+          <w:t>https://www.youtube.com/watch?v=OWtQnZsSdEU</w:t>
+        </w:r>
+      </w:hyperlink>
+    </w:p>
+    <w:p>
+      <w:pPr>
+        <w:jc w:val="both"/>
+      </w:pPr>
+    </w:p>
+    <w:p>
+      <w:pPr>
+        <w:jc w:val="both"/>
+      </w:pPr>
+      <w:r>
+        <w:t xml:space="preserve">Unity. </w:t>
+      </w:r>
+      <w:r>
+        <w:rPr>
+          <w:i/>
+        </w:rPr>
+        <w:t>Creating a scene selection menu</w:t>
+      </w:r>
+      <w:r>
+        <w:t xml:space="preserve"> [en línia].</w:t>
+      </w:r>
+      <w:r>
+        <w:t xml:space="preserve"> [</w:t>
+      </w:r>
+      <w:r>
+        <w:t xml:space="preserve">Data de consulta: </w:t>
+      </w:r>
+      <w:r>
+        <w:t>Gener de 2017]</w:t>
+      </w:r>
+      <w:r>
+        <w:t xml:space="preserve"> Disponible a: </w:t>
+      </w:r>
+      <w:hyperlink r:id="rId19" w:history="1">
+        <w:r>
+          <w:rPr>
+            <w:rStyle w:val="Hipervnculo"/>
+          </w:rPr>
+          <w:t>https://unity3d.com/learn/tutorials/modules/beginner/live-training-archive/creating-a-scene-menu</w:t>
+        </w:r>
+      </w:hyperlink>
+    </w:p>
+    <w:p>
+      <w:pPr>
+        <w:jc w:val="both"/>
+      </w:pPr>
+    </w:p>
+    <w:p>
+      <w:pPr>
+        <w:jc w:val="both"/>
+      </w:pPr>
+      <w:r>
+        <w:t xml:space="preserve">Unity. </w:t>
+      </w:r>
+      <w:r>
+        <w:rPr>
+          <w:i/>
+        </w:rPr>
+        <w:t>Creating A Main Menu</w:t>
+      </w:r>
+      <w:r>
+        <w:t xml:space="preserve"> [en línia].</w:t>
+      </w:r>
+      <w:r>
+        <w:t xml:space="preserve"> [</w:t>
+      </w:r>
+      <w:r>
+        <w:t xml:space="preserve">Data de consulta: </w:t>
+      </w:r>
+      <w:r>
+        <w:t>Gener de 2017]</w:t>
+      </w:r>
+      <w:r>
+        <w:t xml:space="preserve"> Disponible a: </w:t>
+      </w:r>
+      <w:hyperlink r:id="rId20" w:history="1">
+        <w:r>
+          <w:rPr>
+            <w:rStyle w:val="Hipervnculo"/>
+          </w:rPr>
+          <w:t>https://unity3d.com/learn/tutorials/topics/user-interface-ui/creating-main-menu?playlist=17111</w:t>
+        </w:r>
+      </w:hyperlink>
+    </w:p>
+    <w:p>
+      <w:pPr>
+        <w:jc w:val="both"/>
+      </w:pPr>
+    </w:p>
+    <w:p>
+      <w:pPr>
+        <w:jc w:val="both"/>
+      </w:pPr>
+      <w:r>
+        <w:t xml:space="preserve">Unity. </w:t>
+      </w:r>
+      <w:r>
+        <w:rPr>
+          <w:i/>
+        </w:rPr>
+        <w:t>Adding Buttons</w:t>
+      </w:r>
+      <w:r>
+        <w:t xml:space="preserve"> [en línia].</w:t>
+      </w:r>
+      <w:r>
+        <w:t xml:space="preserve"> [</w:t>
+      </w:r>
+      <w:r>
+        <w:t xml:space="preserve">Data de consulta: </w:t>
+      </w:r>
+      <w:r>
+        <w:t>Gener de 2017]</w:t>
+      </w:r>
+      <w:r>
+        <w:t xml:space="preserve"> Disponible a: </w:t>
+      </w:r>
+      <w:hyperlink r:id="rId21" w:history="1">
+        <w:r>
+          <w:rPr>
+            <w:rStyle w:val="Hipervnculo"/>
+          </w:rPr>
+          <w:t>https://unity3d.com/learn/tutorials/topics/user-interface-ui/adding-buttons?playlist=17111</w:t>
+        </w:r>
+      </w:hyperlink>
+    </w:p>
+    <w:p>
+      <w:pPr>
+        <w:jc w:val="both"/>
+      </w:pPr>
+    </w:p>
+    <w:p>
+      <w:pPr>
+        <w:jc w:val="both"/>
+      </w:pPr>
+      <w:r>
+        <w:t xml:space="preserve">Unity. </w:t>
+      </w:r>
+      <w:r>
+        <w:rPr>
+          <w:i/>
+        </w:rPr>
+        <w:t>Adding Interactivity</w:t>
+      </w:r>
+      <w:r>
+        <w:t xml:space="preserve"> [en línia].</w:t>
+      </w:r>
+      <w:r>
+        <w:t xml:space="preserve"> [</w:t>
+      </w:r>
+      <w:r>
+        <w:t xml:space="preserve">Data de consulta: </w:t>
+      </w:r>
+      <w:r>
+        <w:t>Gener de 2017]</w:t>
+      </w:r>
+      <w:r>
+        <w:t xml:space="preserve"> Disponible a: </w:t>
+      </w:r>
+      <w:hyperlink r:id="rId22" w:history="1">
+        <w:r>
+          <w:rPr>
+            <w:rStyle w:val="Hipervnculo"/>
+          </w:rPr>
+          <w:t>https://unity3d.com/learn/tutorials/topics/user-interface-ui/adding-interactivity?playlist=17111</w:t>
+        </w:r>
+      </w:hyperlink>
+    </w:p>
+    <w:p>
+      <w:pPr>
+        <w:jc w:val="both"/>
+      </w:pPr>
+    </w:p>
+    <w:p>
+      <w:pPr>
+        <w:jc w:val="both"/>
+      </w:pPr>
+      <w:r>
+        <w:t xml:space="preserve">Unity. </w:t>
+      </w:r>
+      <w:r>
+        <w:rPr>
+          <w:i/>
+        </w:rPr>
+        <w:t>Adding a background</w:t>
+      </w:r>
+      <w:r>
+        <w:t xml:space="preserve"> </w:t>
+      </w:r>
+      <w:r>
+        <w:t xml:space="preserve">[en línia]. </w:t>
+      </w:r>
+      <w:r>
+        <w:t>[</w:t>
+      </w:r>
+      <w:r>
+        <w:t xml:space="preserve">Data de consulta: </w:t>
+      </w:r>
+      <w:r>
+        <w:t>Maig de 2017]</w:t>
+      </w:r>
+      <w:r>
+        <w:t xml:space="preserve"> Disponible a: </w:t>
+      </w:r>
+      <w:hyperlink r:id="rId23" w:history="1">
+        <w:r>
+          <w:rPr>
+            <w:rStyle w:val="Hipervnculo"/>
+          </w:rPr>
+          <w:t>https://unity3d.com/learn/tutorials/projects/space-shooter/adding-a-background</w:t>
+        </w:r>
+      </w:hyperlink>
+    </w:p>
+    <w:p>
+      <w:pPr>
+        <w:jc w:val="both"/>
+      </w:pPr>
+    </w:p>
+    <w:p>
+      <w:pPr>
+        <w:jc w:val="both"/>
+      </w:pPr>
+      <w:r>
+        <w:rPr>
+          <w:i/>
+        </w:rPr>
+        <w:t>How to change scenes by pressing a key</w:t>
+      </w:r>
+      <w:r>
+        <w:t xml:space="preserve"> </w:t>
+      </w:r>
+      <w:r>
+        <w:t xml:space="preserve">[en línia]. </w:t>
+      </w:r>
+      <w:r>
+        <w:t>[</w:t>
+      </w:r>
+      <w:r>
+        <w:t xml:space="preserve">Data de consulta: </w:t>
+      </w:r>
+      <w:r>
+        <w:t>Maig de 2017]</w:t>
+      </w:r>
+      <w:r>
+        <w:t xml:space="preserve"> Disponible a: </w:t>
+      </w:r>
+      <w:hyperlink r:id="rId24" w:history="1">
+        <w:r>
+          <w:rPr>
+            <w:rStyle w:val="Hipervnculo"/>
+          </w:rPr>
+          <w:t>https://forum.unity3d.com/threads/how-to-change-scenes-by-pressing-a-key.277249/</w:t>
+        </w:r>
+      </w:hyperlink>
+    </w:p>
+    <w:p>
+      <w:pPr>
+        <w:jc w:val="both"/>
+      </w:pPr>
+    </w:p>
+    <w:p>
+      <w:pPr>
+        <w:jc w:val="both"/>
+      </w:pPr>
+      <w:r>
+        <w:rPr>
+          <w:i/>
+        </w:rPr>
+        <w:t>Creating a Start Menu / Main Menu in Unity 5</w:t>
+      </w:r>
+      <w:r>
+        <w:t xml:space="preserve"> [en línia].</w:t>
+      </w:r>
+      <w:r>
+        <w:t xml:space="preserve"> [</w:t>
+      </w:r>
+      <w:r>
+        <w:t xml:space="preserve">Data de consulta: </w:t>
+      </w:r>
+      <w:r>
+        <w:t>Juny de 2017]</w:t>
+      </w:r>
+      <w:r>
+        <w:t xml:space="preserve"> Disponible a: </w:t>
+      </w:r>
+      <w:hyperlink r:id="rId25" w:history="1">
+        <w:r>
+          <w:rPr>
+            <w:rStyle w:val="Hipervnculo"/>
+          </w:rPr>
+          <w:t>https://www.youtube.com/watch?v=FrJogRBSzFo</w:t>
+        </w:r>
+      </w:hyperlink>
+    </w:p>
+    <w:p>
+      <w:pPr>
+        <w:jc w:val="both"/>
+      </w:pPr>
+    </w:p>
+    <w:p>
+      <w:pPr>
+        <w:jc w:val="both"/>
+      </w:pPr>
+      <w:r>
+        <w:rPr>
+          <w:i/>
+        </w:rPr>
+        <w:t>Crear un juego en 2d con Unity3d</w:t>
+      </w:r>
+      <w:r>
+        <w:t xml:space="preserve"> </w:t>
+      </w:r>
+      <w:r>
+        <w:t xml:space="preserve">[en línia]. </w:t>
+      </w:r>
+      <w:r>
+        <w:t>[</w:t>
+      </w:r>
+      <w:r>
+        <w:t xml:space="preserve">Data de consulta: </w:t>
+      </w:r>
+      <w:r>
+        <w:t>Juny 2017]</w:t>
+      </w:r>
+      <w:r>
+        <w:t xml:space="preserve"> Disponible a: </w:t>
+      </w:r>
+      <w:hyperlink r:id="rId26" w:history="1">
+        <w:r>
+          <w:rPr>
+            <w:rStyle w:val="Hipervnculo"/>
+          </w:rPr>
+          <w:t>https://www.adictosaltrabajo.com/tutoriales/autentia-invaders-unity/</w:t>
+        </w:r>
+      </w:hyperlink>
+    </w:p>
+    <w:p>
+      <w:pPr>
+        <w:jc w:val="both"/>
+      </w:pPr>
+    </w:p>
+    <w:p>
+      <w:pPr>
+        <w:jc w:val="both"/>
+      </w:pPr>
+      <w:r>
+        <w:rPr>
+          <w:i/>
+        </w:rPr>
+        <w:t>Unity3D: How to make a 2D GUI HUD interface to display score/lives</w:t>
+      </w:r>
+      <w:r>
+        <w:t xml:space="preserve"> </w:t>
+      </w:r>
+      <w:r>
+        <w:t xml:space="preserve">[en línia]. </w:t>
+      </w:r>
+      <w:r>
+        <w:t>[</w:t>
+      </w:r>
+      <w:r>
+        <w:t xml:space="preserve">Data de consulta: </w:t>
+      </w:r>
+      <w:r>
+        <w:t>Juliol de 2017]</w:t>
+      </w:r>
+      <w:r>
+        <w:t xml:space="preserve"> Disponible a: </w:t>
+      </w:r>
+      <w:hyperlink r:id="rId27" w:history="1">
+        <w:r>
+          <w:rPr>
+            <w:rStyle w:val="Hipervnculo"/>
+          </w:rPr>
+          <w:t>http://johnstejskal.com/wp/unity3d-how-to-make-a-2d-gui-hud-interface-to-display-scorelives/</w:t>
+        </w:r>
+      </w:hyperlink>
     </w:p>
     <w:sectPr>
-      <w:headerReference w:type="default" r:id="rId10"/>
-      <w:footerReference w:type="even" r:id="rId11"/>
-      <w:footerReference w:type="default" r:id="rId12"/>
+      <w:headerReference w:type="default" r:id="rId28"/>
+      <w:footerReference w:type="even" r:id="rId29"/>
+      <w:footerReference w:type="default" r:id="rId30"/>
       <w:pgSz w:w="11900" w:h="16840"/>
       <w:pgMar w:top="1417" w:right="1701" w:bottom="1417" w:left="1701" w:header="708" w:footer="708" w:gutter="0"/>
       <w:cols w:space="708"/>
@@ -4228,7 +5092,7 @@
         <w:noProof/>
         <w:sz w:val="21"/>
       </w:rPr>
-      <w:t>2</w:t>
+      <w:t>5</w:t>
     </w:r>
     <w:r>
       <w:rPr>
@@ -4321,7 +5185,20 @@
         <w:lang w:val="es-ES"/>
       </w:rPr>
       <w:tab/>
-      <w:t>PRÀCTICA FINAL</w:t>
+    </w:r>
+    <w:r>
+      <w:rPr>
+        <w:sz w:val="16"/>
+        <w:lang w:val="es-ES"/>
+      </w:rPr>
+      <w:t>PROJECTE</w:t>
+    </w:r>
+    <w:r>
+      <w:rPr>
+        <w:sz w:val="16"/>
+        <w:lang w:val="es-ES"/>
+      </w:rPr>
+      <w:t xml:space="preserve"> FINAL</w:t>
     </w:r>
   </w:p>
 </w:hdr>
@@ -4754,6 +5631,119 @@
       </w:rPr>
     </w:lvl>
   </w:abstractNum>
+  <w:abstractNum w:abstractNumId="4">
+    <w:nsid w:val="65802FDF"/>
+    <w:multiLevelType w:val="hybridMultilevel"/>
+    <w:tmpl w:val="5A40A5A4"/>
+    <w:lvl w:ilvl="0" w:tplc="040A0005">
+      <w:start w:val="1"/>
+      <w:numFmt w:val="bullet"/>
+      <w:lvlText w:val=""/>
+      <w:lvlJc w:val="left"/>
+      <w:pPr>
+        <w:ind w:left="720" w:hanging="360"/>
+      </w:pPr>
+      <w:rPr>
+        <w:rFonts w:ascii="Wingdings" w:hAnsi="Wingdings" w:hint="default"/>
+      </w:rPr>
+    </w:lvl>
+    <w:lvl w:ilvl="1" w:tplc="040A0003" w:tentative="1">
+      <w:start w:val="1"/>
+      <w:numFmt w:val="bullet"/>
+      <w:lvlText w:val="o"/>
+      <w:lvlJc w:val="left"/>
+      <w:pPr>
+        <w:ind w:left="1440" w:hanging="360"/>
+      </w:pPr>
+      <w:rPr>
+        <w:rFonts w:ascii="Courier New" w:hAnsi="Courier New" w:cs="Courier New" w:hint="default"/>
+      </w:rPr>
+    </w:lvl>
+    <w:lvl w:ilvl="2" w:tplc="040A0005" w:tentative="1">
+      <w:start w:val="1"/>
+      <w:numFmt w:val="bullet"/>
+      <w:lvlText w:val=""/>
+      <w:lvlJc w:val="left"/>
+      <w:pPr>
+        <w:ind w:left="2160" w:hanging="360"/>
+      </w:pPr>
+      <w:rPr>
+        <w:rFonts w:ascii="Wingdings" w:hAnsi="Wingdings" w:hint="default"/>
+      </w:rPr>
+    </w:lvl>
+    <w:lvl w:ilvl="3" w:tplc="040A0001" w:tentative="1">
+      <w:start w:val="1"/>
+      <w:numFmt w:val="bullet"/>
+      <w:lvlText w:val=""/>
+      <w:lvlJc w:val="left"/>
+      <w:pPr>
+        <w:ind w:left="2880" w:hanging="360"/>
+      </w:pPr>
+      <w:rPr>
+        <w:rFonts w:ascii="Symbol" w:hAnsi="Symbol" w:hint="default"/>
+      </w:rPr>
+    </w:lvl>
+    <w:lvl w:ilvl="4" w:tplc="040A0003" w:tentative="1">
+      <w:start w:val="1"/>
+      <w:numFmt w:val="bullet"/>
+      <w:lvlText w:val="o"/>
+      <w:lvlJc w:val="left"/>
+      <w:pPr>
+        <w:ind w:left="3600" w:hanging="360"/>
+      </w:pPr>
+      <w:rPr>
+        <w:rFonts w:ascii="Courier New" w:hAnsi="Courier New" w:cs="Courier New" w:hint="default"/>
+      </w:rPr>
+    </w:lvl>
+    <w:lvl w:ilvl="5" w:tplc="040A0005" w:tentative="1">
+      <w:start w:val="1"/>
+      <w:numFmt w:val="bullet"/>
+      <w:lvlText w:val=""/>
+      <w:lvlJc w:val="left"/>
+      <w:pPr>
+        <w:ind w:left="4320" w:hanging="360"/>
+      </w:pPr>
+      <w:rPr>
+        <w:rFonts w:ascii="Wingdings" w:hAnsi="Wingdings" w:hint="default"/>
+      </w:rPr>
+    </w:lvl>
+    <w:lvl w:ilvl="6" w:tplc="040A0001" w:tentative="1">
+      <w:start w:val="1"/>
+      <w:numFmt w:val="bullet"/>
+      <w:lvlText w:val=""/>
+      <w:lvlJc w:val="left"/>
+      <w:pPr>
+        <w:ind w:left="5040" w:hanging="360"/>
+      </w:pPr>
+      <w:rPr>
+        <w:rFonts w:ascii="Symbol" w:hAnsi="Symbol" w:hint="default"/>
+      </w:rPr>
+    </w:lvl>
+    <w:lvl w:ilvl="7" w:tplc="040A0003" w:tentative="1">
+      <w:start w:val="1"/>
+      <w:numFmt w:val="bullet"/>
+      <w:lvlText w:val="o"/>
+      <w:lvlJc w:val="left"/>
+      <w:pPr>
+        <w:ind w:left="5760" w:hanging="360"/>
+      </w:pPr>
+      <w:rPr>
+        <w:rFonts w:ascii="Courier New" w:hAnsi="Courier New" w:cs="Courier New" w:hint="default"/>
+      </w:rPr>
+    </w:lvl>
+    <w:lvl w:ilvl="8" w:tplc="040A0005" w:tentative="1">
+      <w:start w:val="1"/>
+      <w:numFmt w:val="bullet"/>
+      <w:lvlText w:val=""/>
+      <w:lvlJc w:val="left"/>
+      <w:pPr>
+        <w:ind w:left="6480" w:hanging="360"/>
+      </w:pPr>
+      <w:rPr>
+        <w:rFonts w:ascii="Wingdings" w:hAnsi="Wingdings" w:hint="default"/>
+      </w:rPr>
+    </w:lvl>
+  </w:abstractNum>
   <w:num w:numId="1">
     <w:abstractNumId w:val="3"/>
   </w:num>
@@ -4765,6 +5755,9 @@
   </w:num>
   <w:num w:numId="4">
     <w:abstractNumId w:val="0"/>
+  </w:num>
+  <w:num w:numId="5">
+    <w:abstractNumId w:val="4"/>
   </w:num>
 </w:numbering>
 </file>
@@ -5538,6 +6531,1053 @@
 </w:styles>
 </file>
 
+<file path=word/charts/chart1.xml><?xml version="1.0" encoding="utf-8"?>
+<c:chartSpace xmlns:c="http://schemas.openxmlformats.org/drawingml/2006/chart" xmlns:a="http://schemas.openxmlformats.org/drawingml/2006/main" xmlns:r="http://schemas.openxmlformats.org/officeDocument/2006/relationships">
+  <c:date1904 val="0"/>
+  <c:lang val="es-ES"/>
+  <c:roundedCorners val="0"/>
+  <mc:AlternateContent xmlns:mc="http://schemas.openxmlformats.org/markup-compatibility/2006">
+    <mc:Choice xmlns:c14="http://schemas.microsoft.com/office/drawing/2007/8/2/chart" Requires="c14">
+      <c14:style val="106"/>
+    </mc:Choice>
+    <mc:Fallback>
+      <c:style val="6"/>
+    </mc:Fallback>
+  </mc:AlternateContent>
+  <c:chart>
+    <c:title>
+      <c:overlay val="0"/>
+      <c:spPr>
+        <a:noFill/>
+        <a:ln>
+          <a:noFill/>
+        </a:ln>
+        <a:effectLst/>
+      </c:spPr>
+      <c:txPr>
+        <a:bodyPr rot="0" spcFirstLastPara="1" vertOverflow="ellipsis" vert="horz" wrap="square" anchor="ctr" anchorCtr="1"/>
+        <a:lstStyle/>
+        <a:p>
+          <a:pPr>
+            <a:defRPr sz="1600" b="1" i="0" u="none" strike="noStrike" kern="1200" cap="all" baseline="0">
+              <a:solidFill>
+                <a:schemeClr val="tx1">
+                  <a:lumMod val="65000"/>
+                  <a:lumOff val="35000"/>
+                </a:schemeClr>
+              </a:solidFill>
+              <a:latin typeface="+mn-lt"/>
+              <a:ea typeface="+mn-ea"/>
+              <a:cs typeface="+mn-cs"/>
+            </a:defRPr>
+          </a:pPr>
+          <a:endParaRPr lang="es-ES_tradnl"/>
+        </a:p>
+      </c:txPr>
+    </c:title>
+    <c:autoTitleDeleted val="0"/>
+    <c:view3D>
+      <c:rotX val="30"/>
+      <c:rotY val="0"/>
+      <c:depthPercent val="100"/>
+      <c:rAngAx val="0"/>
+    </c:view3D>
+    <c:floor>
+      <c:thickness val="0"/>
+      <c:spPr>
+        <a:noFill/>
+        <a:ln>
+          <a:noFill/>
+        </a:ln>
+        <a:effectLst/>
+        <a:sp3d/>
+      </c:spPr>
+    </c:floor>
+    <c:sideWall>
+      <c:thickness val="0"/>
+      <c:spPr>
+        <a:noFill/>
+        <a:ln>
+          <a:noFill/>
+        </a:ln>
+        <a:effectLst/>
+        <a:sp3d/>
+      </c:spPr>
+    </c:sideWall>
+    <c:backWall>
+      <c:thickness val="0"/>
+      <c:spPr>
+        <a:noFill/>
+        <a:ln>
+          <a:noFill/>
+        </a:ln>
+        <a:effectLst/>
+        <a:sp3d/>
+      </c:spPr>
+    </c:backWall>
+    <c:plotArea>
+      <c:layout/>
+      <c:pie3DChart>
+        <c:varyColors val="1"/>
+        <c:ser>
+          <c:idx val="0"/>
+          <c:order val="0"/>
+          <c:tx>
+            <c:strRef>
+              <c:f>Hoja1!$B$1</c:f>
+              <c:strCache>
+                <c:ptCount val="1"/>
+                <c:pt idx="0">
+                  <c:v>Distribució temporal</c:v>
+                </c:pt>
+              </c:strCache>
+            </c:strRef>
+          </c:tx>
+          <c:dPt>
+            <c:idx val="0"/>
+            <c:bubble3D val="0"/>
+            <c:spPr>
+              <a:solidFill>
+                <a:schemeClr val="accent4">
+                  <a:shade val="58000"/>
+                </a:schemeClr>
+              </a:solidFill>
+              <a:ln>
+                <a:noFill/>
+              </a:ln>
+              <a:effectLst>
+                <a:outerShdw blurRad="88900" sx="102000" sy="102000" algn="ctr" rotWithShape="0">
+                  <a:prstClr val="black">
+                    <a:alpha val="10000"/>
+                  </a:prstClr>
+                </a:outerShdw>
+              </a:effectLst>
+              <a:scene3d>
+                <a:camera prst="orthographicFront"/>
+                <a:lightRig rig="threePt" dir="t"/>
+              </a:scene3d>
+              <a:sp3d>
+                <a:bevelT w="127000" h="127000"/>
+                <a:bevelB w="127000" h="127000"/>
+              </a:sp3d>
+            </c:spPr>
+          </c:dPt>
+          <c:dPt>
+            <c:idx val="1"/>
+            <c:bubble3D val="0"/>
+            <c:spPr>
+              <a:solidFill>
+                <a:schemeClr val="accent4">
+                  <a:shade val="86000"/>
+                </a:schemeClr>
+              </a:solidFill>
+              <a:ln>
+                <a:noFill/>
+              </a:ln>
+              <a:effectLst>
+                <a:outerShdw blurRad="88900" sx="102000" sy="102000" algn="ctr" rotWithShape="0">
+                  <a:prstClr val="black">
+                    <a:alpha val="10000"/>
+                  </a:prstClr>
+                </a:outerShdw>
+              </a:effectLst>
+              <a:scene3d>
+                <a:camera prst="orthographicFront"/>
+                <a:lightRig rig="threePt" dir="t"/>
+              </a:scene3d>
+              <a:sp3d>
+                <a:bevelT w="127000" h="127000"/>
+                <a:bevelB w="127000" h="127000"/>
+              </a:sp3d>
+            </c:spPr>
+          </c:dPt>
+          <c:dPt>
+            <c:idx val="2"/>
+            <c:bubble3D val="0"/>
+            <c:spPr>
+              <a:solidFill>
+                <a:schemeClr val="accent4">
+                  <a:tint val="86000"/>
+                </a:schemeClr>
+              </a:solidFill>
+              <a:ln>
+                <a:noFill/>
+              </a:ln>
+              <a:effectLst>
+                <a:outerShdw blurRad="88900" sx="102000" sy="102000" algn="ctr" rotWithShape="0">
+                  <a:prstClr val="black">
+                    <a:alpha val="10000"/>
+                  </a:prstClr>
+                </a:outerShdw>
+              </a:effectLst>
+              <a:scene3d>
+                <a:camera prst="orthographicFront"/>
+                <a:lightRig rig="threePt" dir="t"/>
+              </a:scene3d>
+              <a:sp3d>
+                <a:bevelT w="127000" h="127000"/>
+                <a:bevelB w="127000" h="127000"/>
+              </a:sp3d>
+            </c:spPr>
+          </c:dPt>
+          <c:dPt>
+            <c:idx val="3"/>
+            <c:bubble3D val="0"/>
+            <c:spPr>
+              <a:solidFill>
+                <a:schemeClr val="accent4">
+                  <a:tint val="58000"/>
+                </a:schemeClr>
+              </a:solidFill>
+              <a:ln>
+                <a:noFill/>
+              </a:ln>
+              <a:effectLst>
+                <a:outerShdw blurRad="88900" sx="102000" sy="102000" algn="ctr" rotWithShape="0">
+                  <a:prstClr val="black">
+                    <a:alpha val="10000"/>
+                  </a:prstClr>
+                </a:outerShdw>
+              </a:effectLst>
+              <a:scene3d>
+                <a:camera prst="orthographicFront"/>
+                <a:lightRig rig="threePt" dir="t"/>
+              </a:scene3d>
+              <a:sp3d>
+                <a:bevelT w="127000" h="127000"/>
+                <a:bevelB w="127000" h="127000"/>
+              </a:sp3d>
+            </c:spPr>
+          </c:dPt>
+          <c:dLbls>
+            <c:dLbl>
+              <c:idx val="0"/>
+              <c:layout>
+                <c:manualLayout>
+                  <c:x val="0.0141209696399153"/>
+                  <c:y val="0.0242081904377647"/>
+                </c:manualLayout>
+              </c:layout>
+              <c:spPr>
+                <a:noFill/>
+                <a:ln>
+                  <a:noFill/>
+                </a:ln>
+                <a:effectLst/>
+              </c:spPr>
+              <c:txPr>
+                <a:bodyPr rot="0" spcFirstLastPara="1" vertOverflow="ellipsis" vert="horz" wrap="square" lIns="38100" tIns="19050" rIns="38100" bIns="19050" anchor="ctr" anchorCtr="1">
+                  <a:spAutoFit/>
+                </a:bodyPr>
+                <a:lstStyle/>
+                <a:p>
+                  <a:pPr>
+                    <a:defRPr sz="1000" b="1" i="0" u="none" strike="noStrike" kern="1200" spc="0" baseline="0">
+                      <a:solidFill>
+                        <a:schemeClr val="accent4">
+                          <a:shade val="58000"/>
+                        </a:schemeClr>
+                      </a:solidFill>
+                      <a:latin typeface="+mn-lt"/>
+                      <a:ea typeface="+mn-ea"/>
+                      <a:cs typeface="+mn-cs"/>
+                    </a:defRPr>
+                  </a:pPr>
+                  <a:endParaRPr lang="es-ES_tradnl"/>
+                </a:p>
+              </c:txPr>
+              <c:dLblPos val="bestFit"/>
+              <c:showLegendKey val="0"/>
+              <c:showVal val="0"/>
+              <c:showCatName val="1"/>
+              <c:showSerName val="0"/>
+              <c:showPercent val="1"/>
+              <c:showBubbleSize val="0"/>
+              <c:extLst>
+                <c:ext xmlns:c15="http://schemas.microsoft.com/office/drawing/2012/chart" uri="{CE6537A1-D6FC-4f65-9D91-7224C49458BB}"/>
+              </c:extLst>
+            </c:dLbl>
+            <c:dLbl>
+              <c:idx val="1"/>
+              <c:layout>
+                <c:manualLayout>
+                  <c:x val="0.0141209696399153"/>
+                  <c:y val="0.173492031470648"/>
+                </c:manualLayout>
+              </c:layout>
+              <c:spPr>
+                <a:noFill/>
+                <a:ln>
+                  <a:noFill/>
+                </a:ln>
+                <a:effectLst/>
+              </c:spPr>
+              <c:txPr>
+                <a:bodyPr rot="0" spcFirstLastPara="1" vertOverflow="ellipsis" vert="horz" wrap="square" lIns="38100" tIns="19050" rIns="38100" bIns="19050" anchor="ctr" anchorCtr="1">
+                  <a:spAutoFit/>
+                </a:bodyPr>
+                <a:lstStyle/>
+                <a:p>
+                  <a:pPr>
+                    <a:defRPr sz="1000" b="1" i="0" u="none" strike="noStrike" kern="1200" spc="0" baseline="0">
+                      <a:solidFill>
+                        <a:schemeClr val="accent4">
+                          <a:shade val="86000"/>
+                        </a:schemeClr>
+                      </a:solidFill>
+                      <a:latin typeface="+mn-lt"/>
+                      <a:ea typeface="+mn-ea"/>
+                      <a:cs typeface="+mn-cs"/>
+                    </a:defRPr>
+                  </a:pPr>
+                  <a:endParaRPr lang="es-ES_tradnl"/>
+                </a:p>
+              </c:txPr>
+              <c:dLblPos val="bestFit"/>
+              <c:showLegendKey val="0"/>
+              <c:showVal val="0"/>
+              <c:showCatName val="1"/>
+              <c:showSerName val="0"/>
+              <c:showPercent val="1"/>
+              <c:showBubbleSize val="0"/>
+              <c:extLst>
+                <c:ext xmlns:c15="http://schemas.microsoft.com/office/drawing/2012/chart" uri="{CE6537A1-D6FC-4f65-9D91-7224C49458BB}"/>
+              </c:extLst>
+            </c:dLbl>
+            <c:dLbl>
+              <c:idx val="2"/>
+              <c:layout>
+                <c:manualLayout>
+                  <c:x val="-0.157684160979054"/>
+                  <c:y val="0.0484163808755295"/>
+                </c:manualLayout>
+              </c:layout>
+              <c:spPr>
+                <a:noFill/>
+                <a:ln>
+                  <a:noFill/>
+                </a:ln>
+                <a:effectLst/>
+              </c:spPr>
+              <c:txPr>
+                <a:bodyPr rot="0" spcFirstLastPara="1" vertOverflow="ellipsis" vert="horz" wrap="square" lIns="38100" tIns="19050" rIns="38100" bIns="19050" anchor="ctr" anchorCtr="1">
+                  <a:spAutoFit/>
+                </a:bodyPr>
+                <a:lstStyle/>
+                <a:p>
+                  <a:pPr>
+                    <a:defRPr sz="1000" b="1" i="0" u="none" strike="noStrike" kern="1200" spc="0" baseline="0">
+                      <a:solidFill>
+                        <a:schemeClr val="accent4">
+                          <a:tint val="86000"/>
+                        </a:schemeClr>
+                      </a:solidFill>
+                      <a:latin typeface="+mn-lt"/>
+                      <a:ea typeface="+mn-ea"/>
+                      <a:cs typeface="+mn-cs"/>
+                    </a:defRPr>
+                  </a:pPr>
+                  <a:endParaRPr lang="es-ES_tradnl"/>
+                </a:p>
+              </c:txPr>
+              <c:dLblPos val="bestFit"/>
+              <c:showLegendKey val="0"/>
+              <c:showVal val="0"/>
+              <c:showCatName val="1"/>
+              <c:showSerName val="0"/>
+              <c:showPercent val="1"/>
+              <c:showBubbleSize val="0"/>
+              <c:extLst>
+                <c:ext xmlns:c15="http://schemas.microsoft.com/office/drawing/2012/chart" uri="{CE6537A1-D6FC-4f65-9D91-7224C49458BB}"/>
+              </c:extLst>
+            </c:dLbl>
+            <c:dLbl>
+              <c:idx val="3"/>
+              <c:spPr>
+                <a:noFill/>
+                <a:ln>
+                  <a:noFill/>
+                </a:ln>
+                <a:effectLst/>
+              </c:spPr>
+              <c:txPr>
+                <a:bodyPr rot="0" spcFirstLastPara="1" vertOverflow="ellipsis" vert="horz" wrap="square" lIns="38100" tIns="19050" rIns="38100" bIns="19050" anchor="ctr" anchorCtr="1">
+                  <a:spAutoFit/>
+                </a:bodyPr>
+                <a:lstStyle/>
+                <a:p>
+                  <a:pPr>
+                    <a:defRPr sz="1000" b="1" i="0" u="none" strike="noStrike" kern="1200" spc="0" baseline="0">
+                      <a:solidFill>
+                        <a:schemeClr val="accent4">
+                          <a:tint val="58000"/>
+                        </a:schemeClr>
+                      </a:solidFill>
+                      <a:latin typeface="+mn-lt"/>
+                      <a:ea typeface="+mn-ea"/>
+                      <a:cs typeface="+mn-cs"/>
+                    </a:defRPr>
+                  </a:pPr>
+                  <a:endParaRPr lang="es-ES_tradnl"/>
+                </a:p>
+              </c:txPr>
+              <c:dLblPos val="outEnd"/>
+              <c:showLegendKey val="0"/>
+              <c:showVal val="0"/>
+              <c:showCatName val="1"/>
+              <c:showSerName val="0"/>
+              <c:showPercent val="1"/>
+              <c:showBubbleSize val="0"/>
+            </c:dLbl>
+            <c:spPr>
+              <a:noFill/>
+              <a:ln>
+                <a:noFill/>
+              </a:ln>
+              <a:effectLst/>
+            </c:spPr>
+            <c:dLblPos val="outEnd"/>
+            <c:showLegendKey val="0"/>
+            <c:showVal val="0"/>
+            <c:showCatName val="1"/>
+            <c:showSerName val="0"/>
+            <c:showPercent val="1"/>
+            <c:showBubbleSize val="0"/>
+            <c:showLeaderLines val="1"/>
+            <c:leaderLines>
+              <c:spPr>
+                <a:ln w="9525" cap="flat" cmpd="sng" algn="ctr">
+                  <a:solidFill>
+                    <a:schemeClr val="tx1">
+                      <a:lumMod val="35000"/>
+                      <a:lumOff val="65000"/>
+                    </a:schemeClr>
+                  </a:solidFill>
+                  <a:round/>
+                </a:ln>
+                <a:effectLst/>
+              </c:spPr>
+            </c:leaderLines>
+            <c:extLst>
+              <c:ext xmlns:c15="http://schemas.microsoft.com/office/drawing/2012/chart" uri="{CE6537A1-D6FC-4f65-9D91-7224C49458BB}"/>
+            </c:extLst>
+          </c:dLbls>
+          <c:cat>
+            <c:strRef>
+              <c:f>Hoja1!$A$2:$A$5</c:f>
+              <c:strCache>
+                <c:ptCount val="3"/>
+                <c:pt idx="0">
+                  <c:v>Fase inicial</c:v>
+                </c:pt>
+                <c:pt idx="1">
+                  <c:v>Desenvolupament</c:v>
+                </c:pt>
+                <c:pt idx="2">
+                  <c:v>Documentació i memòria</c:v>
+                </c:pt>
+              </c:strCache>
+            </c:strRef>
+          </c:cat>
+          <c:val>
+            <c:numRef>
+              <c:f>Hoja1!$B$2:$B$5</c:f>
+              <c:numCache>
+                <c:formatCode>General</c:formatCode>
+                <c:ptCount val="4"/>
+                <c:pt idx="0">
+                  <c:v>30.0</c:v>
+                </c:pt>
+                <c:pt idx="1">
+                  <c:v>22.0</c:v>
+                </c:pt>
+                <c:pt idx="2">
+                  <c:v>3.0</c:v>
+                </c:pt>
+              </c:numCache>
+            </c:numRef>
+          </c:val>
+        </c:ser>
+        <c:dLbls>
+          <c:dLblPos val="outEnd"/>
+          <c:showLegendKey val="0"/>
+          <c:showVal val="0"/>
+          <c:showCatName val="1"/>
+          <c:showSerName val="0"/>
+          <c:showPercent val="0"/>
+          <c:showBubbleSize val="0"/>
+          <c:showLeaderLines val="1"/>
+        </c:dLbls>
+      </c:pie3DChart>
+      <c:spPr>
+        <a:noFill/>
+        <a:ln>
+          <a:noFill/>
+        </a:ln>
+        <a:effectLst/>
+      </c:spPr>
+    </c:plotArea>
+    <c:plotVisOnly val="1"/>
+    <c:dispBlanksAs val="gap"/>
+    <c:showDLblsOverMax val="0"/>
+  </c:chart>
+  <c:spPr>
+    <a:solidFill>
+      <a:schemeClr val="bg1"/>
+    </a:solidFill>
+    <a:ln w="9525" cap="flat" cmpd="sng" algn="ctr">
+      <a:solidFill>
+        <a:schemeClr val="tx1">
+          <a:lumMod val="15000"/>
+          <a:lumOff val="85000"/>
+        </a:schemeClr>
+      </a:solidFill>
+      <a:round/>
+    </a:ln>
+    <a:effectLst/>
+  </c:spPr>
+  <c:txPr>
+    <a:bodyPr/>
+    <a:lstStyle/>
+    <a:p>
+      <a:pPr>
+        <a:defRPr/>
+      </a:pPr>
+      <a:endParaRPr lang="es-ES_tradnl"/>
+    </a:p>
+  </c:txPr>
+  <c:externalData r:id="rId3">
+    <c:autoUpdate val="0"/>
+  </c:externalData>
+</c:chartSpace>
+</file>
+
+<file path=word/charts/colors1.xml><?xml version="1.0" encoding="utf-8"?>
+<cs:colorStyle xmlns:cs="http://schemas.microsoft.com/office/drawing/2012/chartStyle" xmlns:a="http://schemas.openxmlformats.org/drawingml/2006/main" meth="withinLinear" id="17">
+  <a:schemeClr val="accent4"/>
+</cs:colorStyle>
+</file>
+
+<file path=word/charts/style1.xml><?xml version="1.0" encoding="utf-8"?>
+<cs:chartStyle xmlns:cs="http://schemas.microsoft.com/office/drawing/2012/chartStyle" xmlns:a="http://schemas.openxmlformats.org/drawingml/2006/main" id="259">
+  <cs:axisTitle>
+    <cs:lnRef idx="0"/>
+    <cs:fillRef idx="0"/>
+    <cs:effectRef idx="0"/>
+    <cs:fontRef idx="minor">
+      <a:schemeClr val="tx1">
+        <a:lumMod val="65000"/>
+        <a:lumOff val="35000"/>
+      </a:schemeClr>
+    </cs:fontRef>
+    <cs:defRPr sz="900" kern="1200" cap="all"/>
+  </cs:axisTitle>
+  <cs:categoryAxis>
+    <cs:lnRef idx="0"/>
+    <cs:fillRef idx="0"/>
+    <cs:effectRef idx="0"/>
+    <cs:fontRef idx="minor">
+      <a:schemeClr val="tx1">
+        <a:lumMod val="65000"/>
+        <a:lumOff val="35000"/>
+      </a:schemeClr>
+    </cs:fontRef>
+    <cs:defRPr sz="900" kern="1200"/>
+  </cs:categoryAxis>
+  <cs:chartArea mods="allowNoFillOverride allowNoLineOverride">
+    <cs:lnRef idx="0"/>
+    <cs:fillRef idx="0"/>
+    <cs:effectRef idx="0"/>
+    <cs:fontRef idx="minor">
+      <a:schemeClr val="tx1"/>
+    </cs:fontRef>
+    <cs:spPr>
+      <a:solidFill>
+        <a:schemeClr val="bg1"/>
+      </a:solidFill>
+      <a:ln w="9525" cap="flat" cmpd="sng" algn="ctr">
+        <a:solidFill>
+          <a:schemeClr val="tx1">
+            <a:lumMod val="15000"/>
+            <a:lumOff val="85000"/>
+          </a:schemeClr>
+        </a:solidFill>
+        <a:round/>
+      </a:ln>
+    </cs:spPr>
+    <cs:defRPr sz="1000" kern="1200"/>
+  </cs:chartArea>
+  <cs:dataLabel>
+    <cs:lnRef idx="0"/>
+    <cs:fillRef idx="0"/>
+    <cs:effectRef idx="0"/>
+    <cs:fontRef idx="minor">
+      <cs:styleClr val="auto"/>
+    </cs:fontRef>
+    <cs:defRPr sz="1000" b="1" i="0" u="none" strike="noStrike" kern="1200" spc="0" baseline="0"/>
+  </cs:dataLabel>
+  <cs:dataLabelCallout>
+    <cs:lnRef idx="0">
+      <cs:styleClr val="auto"/>
+    </cs:lnRef>
+    <cs:fillRef idx="0"/>
+    <cs:effectRef idx="0"/>
+    <cs:fontRef idx="minor">
+      <cs:styleClr val="auto"/>
+    </cs:fontRef>
+    <cs:spPr>
+      <a:solidFill>
+        <a:schemeClr val="lt1"/>
+      </a:solidFill>
+      <a:ln>
+        <a:solidFill>
+          <a:schemeClr val="phClr"/>
+        </a:solidFill>
+      </a:ln>
+    </cs:spPr>
+    <cs:defRPr sz="1000" b="1" kern="1200"/>
+    <cs:bodyPr rot="0" spcFirstLastPara="1" vertOverflow="clip" horzOverflow="clip" vert="horz" wrap="square" lIns="36576" tIns="18288" rIns="36576" bIns="18288" anchor="ctr" anchorCtr="1">
+      <a:spAutoFit/>
+    </cs:bodyPr>
+  </cs:dataLabelCallout>
+  <cs:dataPoint>
+    <cs:lnRef idx="0"/>
+    <cs:fillRef idx="0">
+      <cs:styleClr val="auto"/>
+    </cs:fillRef>
+    <cs:effectRef idx="0"/>
+    <cs:fontRef idx="minor">
+      <a:schemeClr val="dk1"/>
+    </cs:fontRef>
+    <cs:spPr>
+      <a:solidFill>
+        <a:schemeClr val="phClr"/>
+      </a:solidFill>
+      <a:effectLst>
+        <a:outerShdw blurRad="63500" sx="102000" sy="102000" algn="ctr" rotWithShape="0">
+          <a:prstClr val="black">
+            <a:alpha val="20000"/>
+          </a:prstClr>
+        </a:outerShdw>
+      </a:effectLst>
+    </cs:spPr>
+  </cs:dataPoint>
+  <cs:dataPoint3D>
+    <cs:lnRef idx="0"/>
+    <cs:fillRef idx="0">
+      <cs:styleClr val="auto"/>
+    </cs:fillRef>
+    <cs:effectRef idx="0"/>
+    <cs:fontRef idx="minor">
+      <a:schemeClr val="dk1"/>
+    </cs:fontRef>
+    <cs:spPr>
+      <a:solidFill>
+        <a:schemeClr val="phClr"/>
+      </a:solidFill>
+      <a:effectLst>
+        <a:outerShdw blurRad="88900" sx="102000" sy="102000" algn="ctr" rotWithShape="0">
+          <a:prstClr val="black">
+            <a:alpha val="10000"/>
+          </a:prstClr>
+        </a:outerShdw>
+      </a:effectLst>
+      <a:scene3d>
+        <a:camera prst="orthographicFront"/>
+        <a:lightRig rig="threePt" dir="t"/>
+      </a:scene3d>
+      <a:sp3d>
+        <a:bevelT w="127000" h="127000"/>
+        <a:bevelB w="127000" h="127000"/>
+      </a:sp3d>
+    </cs:spPr>
+  </cs:dataPoint3D>
+  <cs:dataPointLine>
+    <cs:lnRef idx="0">
+      <cs:styleClr val="auto"/>
+    </cs:lnRef>
+    <cs:fillRef idx="0"/>
+    <cs:effectRef idx="0"/>
+    <cs:fontRef idx="minor">
+      <a:schemeClr val="dk1"/>
+    </cs:fontRef>
+    <cs:spPr>
+      <a:ln w="28575" cap="rnd">
+        <a:solidFill>
+          <a:schemeClr val="phClr"/>
+        </a:solidFill>
+        <a:round/>
+      </a:ln>
+    </cs:spPr>
+  </cs:dataPointLine>
+  <cs:dataPointMarker>
+    <cs:lnRef idx="0"/>
+    <cs:fillRef idx="0">
+      <cs:styleClr val="auto"/>
+    </cs:fillRef>
+    <cs:effectRef idx="0"/>
+    <cs:fontRef idx="minor">
+      <a:schemeClr val="dk1"/>
+    </cs:fontRef>
+    <cs:spPr>
+      <a:solidFill>
+        <a:schemeClr val="phClr"/>
+      </a:solidFill>
+      <a:ln w="9525">
+        <a:solidFill>
+          <a:schemeClr val="lt1"/>
+        </a:solidFill>
+      </a:ln>
+    </cs:spPr>
+  </cs:dataPointMarker>
+  <cs:dataPointMarkerLayout symbol="circle" size="6"/>
+  <cs:dataPointWireframe>
+    <cs:lnRef idx="0">
+      <cs:styleClr val="auto"/>
+    </cs:lnRef>
+    <cs:fillRef idx="0"/>
+    <cs:effectRef idx="0"/>
+    <cs:fontRef idx="minor">
+      <a:schemeClr val="dk1"/>
+    </cs:fontRef>
+    <cs:spPr>
+      <a:ln w="9525" cap="rnd">
+        <a:solidFill>
+          <a:schemeClr val="phClr"/>
+        </a:solidFill>
+        <a:round/>
+      </a:ln>
+    </cs:spPr>
+  </cs:dataPointWireframe>
+  <cs:dataTable>
+    <cs:lnRef idx="0"/>
+    <cs:fillRef idx="0"/>
+    <cs:effectRef idx="0"/>
+    <cs:fontRef idx="minor">
+      <a:schemeClr val="tx1">
+        <a:lumMod val="65000"/>
+        <a:lumOff val="35000"/>
+      </a:schemeClr>
+    </cs:fontRef>
+    <cs:spPr>
+      <a:noFill/>
+      <a:ln w="9525" cap="flat" cmpd="sng" algn="ctr">
+        <a:solidFill>
+          <a:schemeClr val="tx1">
+            <a:lumMod val="15000"/>
+            <a:lumOff val="85000"/>
+          </a:schemeClr>
+        </a:solidFill>
+        <a:round/>
+      </a:ln>
+    </cs:spPr>
+    <cs:defRPr sz="900" kern="1200"/>
+  </cs:dataTable>
+  <cs:downBar>
+    <cs:lnRef idx="0"/>
+    <cs:fillRef idx="0"/>
+    <cs:effectRef idx="0"/>
+    <cs:fontRef idx="minor">
+      <a:schemeClr val="tx1"/>
+    </cs:fontRef>
+    <cs:spPr>
+      <a:solidFill>
+        <a:schemeClr val="dk1">
+          <a:lumMod val="75000"/>
+          <a:lumOff val="25000"/>
+        </a:schemeClr>
+      </a:solidFill>
+      <a:ln w="9525" cap="flat" cmpd="sng" algn="ctr">
+        <a:solidFill>
+          <a:schemeClr val="tx1">
+            <a:lumMod val="65000"/>
+            <a:lumOff val="35000"/>
+          </a:schemeClr>
+        </a:solidFill>
+        <a:round/>
+      </a:ln>
+    </cs:spPr>
+  </cs:downBar>
+  <cs:dropLine>
+    <cs:lnRef idx="0"/>
+    <cs:fillRef idx="0"/>
+    <cs:effectRef idx="0"/>
+    <cs:fontRef idx="minor">
+      <a:schemeClr val="tx1"/>
+    </cs:fontRef>
+    <cs:spPr>
+      <a:ln w="9525" cap="flat" cmpd="sng" algn="ctr">
+        <a:solidFill>
+          <a:schemeClr val="tx1">
+            <a:lumMod val="35000"/>
+            <a:lumOff val="65000"/>
+          </a:schemeClr>
+        </a:solidFill>
+        <a:round/>
+      </a:ln>
+    </cs:spPr>
+  </cs:dropLine>
+  <cs:errorBar>
+    <cs:lnRef idx="0"/>
+    <cs:fillRef idx="0"/>
+    <cs:effectRef idx="0"/>
+    <cs:fontRef idx="minor">
+      <a:schemeClr val="tx1"/>
+    </cs:fontRef>
+    <cs:spPr>
+      <a:ln w="9525" cap="flat" cmpd="sng" algn="ctr">
+        <a:solidFill>
+          <a:schemeClr val="tx1">
+            <a:lumMod val="65000"/>
+            <a:lumOff val="35000"/>
+          </a:schemeClr>
+        </a:solidFill>
+        <a:round/>
+      </a:ln>
+    </cs:spPr>
+  </cs:errorBar>
+  <cs:floor>
+    <cs:lnRef idx="0"/>
+    <cs:fillRef idx="0"/>
+    <cs:effectRef idx="0"/>
+    <cs:fontRef idx="minor">
+      <a:schemeClr val="tx1"/>
+    </cs:fontRef>
+    <cs:spPr>
+      <a:noFill/>
+      <a:ln>
+        <a:noFill/>
+      </a:ln>
+    </cs:spPr>
+  </cs:floor>
+  <cs:gridlineMajor>
+    <cs:lnRef idx="0"/>
+    <cs:fillRef idx="0"/>
+    <cs:effectRef idx="0"/>
+    <cs:fontRef idx="minor">
+      <a:schemeClr val="tx1"/>
+    </cs:fontRef>
+    <cs:spPr>
+      <a:ln w="9525" cap="flat" cmpd="sng" algn="ctr">
+        <a:solidFill>
+          <a:schemeClr val="tx1">
+            <a:lumMod val="15000"/>
+            <a:lumOff val="85000"/>
+          </a:schemeClr>
+        </a:solidFill>
+        <a:round/>
+      </a:ln>
+    </cs:spPr>
+  </cs:gridlineMajor>
+  <cs:gridlineMinor>
+    <cs:lnRef idx="0"/>
+    <cs:fillRef idx="0"/>
+    <cs:effectRef idx="0"/>
+    <cs:fontRef idx="minor">
+      <a:schemeClr val="tx1"/>
+    </cs:fontRef>
+    <cs:spPr>
+      <a:ln w="9525" cap="flat" cmpd="sng" algn="ctr">
+        <a:solidFill>
+          <a:schemeClr val="tx1">
+            <a:lumMod val="5000"/>
+            <a:lumOff val="95000"/>
+          </a:schemeClr>
+        </a:solidFill>
+        <a:round/>
+      </a:ln>
+    </cs:spPr>
+  </cs:gridlineMinor>
+  <cs:hiLoLine>
+    <cs:lnRef idx="0"/>
+    <cs:fillRef idx="0"/>
+    <cs:effectRef idx="0"/>
+    <cs:fontRef idx="minor">
+      <a:schemeClr val="tx1"/>
+    </cs:fontRef>
+    <cs:spPr>
+      <a:ln w="9525" cap="flat" cmpd="sng" algn="ctr">
+        <a:solidFill>
+          <a:schemeClr val="tx1">
+            <a:lumMod val="50000"/>
+            <a:lumOff val="50000"/>
+          </a:schemeClr>
+        </a:solidFill>
+        <a:round/>
+      </a:ln>
+    </cs:spPr>
+  </cs:hiLoLine>
+  <cs:leaderLine>
+    <cs:lnRef idx="0"/>
+    <cs:fillRef idx="0"/>
+    <cs:effectRef idx="0"/>
+    <cs:fontRef idx="minor">
+      <a:schemeClr val="tx1"/>
+    </cs:fontRef>
+    <cs:spPr>
+      <a:ln w="9525" cap="flat" cmpd="sng" algn="ctr">
+        <a:solidFill>
+          <a:schemeClr val="tx1">
+            <a:lumMod val="35000"/>
+            <a:lumOff val="65000"/>
+          </a:schemeClr>
+        </a:solidFill>
+        <a:round/>
+      </a:ln>
+    </cs:spPr>
+  </cs:leaderLine>
+  <cs:legend>
+    <cs:lnRef idx="0"/>
+    <cs:fillRef idx="0"/>
+    <cs:effectRef idx="0"/>
+    <cs:fontRef idx="minor">
+      <a:schemeClr val="tx1">
+        <a:lumMod val="65000"/>
+        <a:lumOff val="35000"/>
+      </a:schemeClr>
+    </cs:fontRef>
+    <cs:defRPr sz="900" kern="1200"/>
+  </cs:legend>
+  <cs:plotArea mods="allowNoFillOverride allowNoLineOverride">
+    <cs:lnRef idx="0"/>
+    <cs:fillRef idx="0"/>
+    <cs:effectRef idx="0"/>
+    <cs:fontRef idx="minor">
+      <a:schemeClr val="dk1"/>
+    </cs:fontRef>
+  </cs:plotArea>
+  <cs:plotArea3D mods="allowNoFillOverride allowNoLineOverride">
+    <cs:lnRef idx="0"/>
+    <cs:fillRef idx="0"/>
+    <cs:effectRef idx="0"/>
+    <cs:fontRef idx="minor">
+      <a:schemeClr val="dk1"/>
+    </cs:fontRef>
+  </cs:plotArea3D>
+  <cs:seriesAxis>
+    <cs:lnRef idx="0"/>
+    <cs:fillRef idx="0"/>
+    <cs:effectRef idx="0"/>
+    <cs:fontRef idx="minor">
+      <a:schemeClr val="tx1">
+        <a:lumMod val="65000"/>
+        <a:lumOff val="35000"/>
+      </a:schemeClr>
+    </cs:fontRef>
+    <cs:defRPr sz="900" kern="1200"/>
+  </cs:seriesAxis>
+  <cs:seriesLine>
+    <cs:lnRef idx="0"/>
+    <cs:fillRef idx="0"/>
+    <cs:effectRef idx="0"/>
+    <cs:fontRef idx="minor">
+      <a:schemeClr val="tx1"/>
+    </cs:fontRef>
+    <cs:spPr>
+      <a:ln w="9525" cap="flat" cmpd="sng" algn="ctr">
+        <a:solidFill>
+          <a:schemeClr val="tx1">
+            <a:lumMod val="35000"/>
+            <a:lumOff val="65000"/>
+          </a:schemeClr>
+        </a:solidFill>
+        <a:round/>
+      </a:ln>
+    </cs:spPr>
+  </cs:seriesLine>
+  <cs:title>
+    <cs:lnRef idx="0"/>
+    <cs:fillRef idx="0"/>
+    <cs:effectRef idx="0"/>
+    <cs:fontRef idx="minor">
+      <a:schemeClr val="tx1">
+        <a:lumMod val="65000"/>
+        <a:lumOff val="35000"/>
+      </a:schemeClr>
+    </cs:fontRef>
+    <cs:defRPr sz="1600" b="1" kern="1200" cap="all" baseline="0"/>
+  </cs:title>
+  <cs:trendline>
+    <cs:lnRef idx="0">
+      <cs:styleClr val="auto"/>
+    </cs:lnRef>
+    <cs:fillRef idx="0"/>
+    <cs:effectRef idx="0"/>
+    <cs:fontRef idx="minor">
+      <a:schemeClr val="tx1"/>
+    </cs:fontRef>
+    <cs:spPr>
+      <a:ln w="19050" cap="rnd">
+        <a:solidFill>
+          <a:schemeClr val="phClr"/>
+        </a:solidFill>
+        <a:prstDash val="sysDash"/>
+      </a:ln>
+    </cs:spPr>
+  </cs:trendline>
+  <cs:trendlineLabel>
+    <cs:lnRef idx="0"/>
+    <cs:fillRef idx="0"/>
+    <cs:effectRef idx="0"/>
+    <cs:fontRef idx="minor">
+      <a:schemeClr val="tx1">
+        <a:lumMod val="65000"/>
+        <a:lumOff val="35000"/>
+      </a:schemeClr>
+    </cs:fontRef>
+    <cs:defRPr sz="900" kern="1200"/>
+  </cs:trendlineLabel>
+  <cs:upBar>
+    <cs:lnRef idx="0"/>
+    <cs:fillRef idx="0"/>
+    <cs:effectRef idx="0"/>
+    <cs:fontRef idx="minor">
+      <a:schemeClr val="tx1"/>
+    </cs:fontRef>
+    <cs:spPr>
+      <a:solidFill>
+        <a:schemeClr val="lt1"/>
+      </a:solidFill>
+      <a:ln w="9525" cap="flat" cmpd="sng" algn="ctr">
+        <a:solidFill>
+          <a:schemeClr val="tx1">
+            <a:lumMod val="65000"/>
+            <a:lumOff val="35000"/>
+          </a:schemeClr>
+        </a:solidFill>
+        <a:round/>
+      </a:ln>
+    </cs:spPr>
+  </cs:upBar>
+  <cs:valueAxis>
+    <cs:lnRef idx="0"/>
+    <cs:fillRef idx="0"/>
+    <cs:effectRef idx="0"/>
+    <cs:fontRef idx="minor">
+      <a:schemeClr val="tx1">
+        <a:lumMod val="65000"/>
+        <a:lumOff val="35000"/>
+      </a:schemeClr>
+    </cs:fontRef>
+    <cs:defRPr sz="900" kern="1200"/>
+  </cs:valueAxis>
+  <cs:wall>
+    <cs:lnRef idx="0"/>
+    <cs:fillRef idx="0"/>
+    <cs:effectRef idx="0"/>
+    <cs:fontRef idx="minor">
+      <a:schemeClr val="tx1"/>
+    </cs:fontRef>
+    <cs:spPr>
+      <a:noFill/>
+      <a:ln>
+        <a:noFill/>
+      </a:ln>
+    </cs:spPr>
+  </cs:wall>
+</cs:chartStyle>
+</file>
+
 <file path=word/theme/theme1.xml><?xml version="1.0" encoding="utf-8"?>
 <a:theme xmlns:a="http://schemas.openxmlformats.org/drawingml/2006/main" name="Tema de Office">
   <a:themeElements>
@@ -5804,7 +7844,7 @@
 </file>
 
 <file path=customXml/itemProps1.xml><?xml version="1.0" encoding="utf-8"?>
-<ds:datastoreItem xmlns:ds="http://schemas.openxmlformats.org/officeDocument/2006/customXml" ds:itemID="{17D503F4-73F1-DE49-9662-019CAB67B47E}">
+<ds:datastoreItem xmlns:ds="http://schemas.openxmlformats.org/officeDocument/2006/customXml" ds:itemID="{A2F391EC-8968-C64C-BF30-64E53CAC4CDC}">
   <ds:schemaRefs>
     <ds:schemaRef ds:uri="http://schemas.openxmlformats.org/officeDocument/2006/bibliography"/>
   </ds:schemaRefs>

</xml_diff>